<commit_message>
Change to a stupid word doc
</commit_message>
<xml_diff>
--- a/taxidermy.docx
+++ b/taxidermy.docx
@@ -44,16 +44,8 @@
         <w:rPr>
           <w:lang w:val="en-GB"/>
         </w:rPr>
-        <w:t xml:space="preserve">Books at the </w:t>
-      </w:r>
-      <w:proofErr w:type="spellStart"/>
-      <w:r>
-        <w:rPr>
-          <w:lang w:val="en-GB"/>
-        </w:rPr>
-        <w:t>Bodlian</w:t>
-      </w:r>
-      <w:proofErr w:type="spellEnd"/>
+        <w:t>Books at the Bodlian</w:t>
+      </w:r>
     </w:p>
     <w:p>
       <w:pPr>
@@ -78,21 +70,7 @@
         <w:rPr>
           <w:lang w:val="en-GB"/>
         </w:rPr>
-        <w:t xml:space="preserve">Practical taxidermy a working guide John </w:t>
-      </w:r>
-      <w:proofErr w:type="spellStart"/>
-      <w:r>
-        <w:rPr>
-          <w:lang w:val="en-GB"/>
-        </w:rPr>
-        <w:t>oyer</w:t>
-      </w:r>
-      <w:proofErr w:type="spellEnd"/>
-      <w:r>
-        <w:rPr>
-          <w:lang w:val="en-GB"/>
-        </w:rPr>
-        <w:t xml:space="preserve"> London 1957</w:t>
+        <w:t>Practical taxidermy a working guide John oyer London 1957</w:t>
       </w:r>
     </w:p>
     <w:p>
@@ -118,21 +96,7 @@
         <w:rPr>
           <w:lang w:val="en-GB"/>
         </w:rPr>
-        <w:t xml:space="preserve">The amateur taxidermist – step by step Jean </w:t>
-      </w:r>
-      <w:proofErr w:type="spellStart"/>
-      <w:r>
-        <w:rPr>
-          <w:lang w:val="en-GB"/>
-        </w:rPr>
-        <w:t>Labrie</w:t>
-      </w:r>
-      <w:proofErr w:type="spellEnd"/>
-      <w:r>
-        <w:rPr>
-          <w:lang w:val="en-GB"/>
-        </w:rPr>
-        <w:t>, London 1972</w:t>
+        <w:t>The amateur taxidermist – step by step Jean Labrie, London 1972</w:t>
       </w:r>
     </w:p>
     <w:p>
@@ -158,21 +122,7 @@
         <w:rPr>
           <w:lang w:val="en-GB"/>
         </w:rPr>
-        <w:t xml:space="preserve">Practical Taxidermy, by John Moyer. </w:t>
-      </w:r>
-      <w:proofErr w:type="spellStart"/>
-      <w:r>
-        <w:rPr>
-          <w:lang w:val="en-GB"/>
-        </w:rPr>
-        <w:t>NeW</w:t>
-      </w:r>
-      <w:proofErr w:type="spellEnd"/>
-      <w:r>
-        <w:rPr>
-          <w:lang w:val="en-GB"/>
-        </w:rPr>
-        <w:t xml:space="preserve"> York 1979</w:t>
+        <w:t>Practical Taxidermy, by John Moyer. NeW York 1979</w:t>
       </w:r>
     </w:p>
     <w:p>
@@ -200,6 +150,33 @@
         </w:rPr>
         <w:t>Haynes on airbrush taxidermy, Haynes NY 1979</w:t>
       </w:r>
+    </w:p>
+    <w:p>
+      <w:pPr>
+        <w:rPr>
+          <w:lang w:val="en-GB"/>
+        </w:rPr>
+      </w:pPr>
+      <w:r>
+        <w:rPr>
+          <w:lang w:val="en-GB"/>
+        </w:rPr>
+        <w:t>Something else</w:t>
+      </w:r>
+    </w:p>
+    <w:p>
+      <w:pPr>
+        <w:rPr>
+          <w:lang w:val="en-GB"/>
+        </w:rPr>
+      </w:pPr>
+    </w:p>
+    <w:p>
+      <w:pPr>
+        <w:rPr>
+          <w:lang w:val="en-GB"/>
+        </w:rPr>
+      </w:pPr>
     </w:p>
     <w:sectPr>
       <w:pgSz w:w="11900" w:h="16840"/>

</xml_diff>